<commit_message>
wording tweaks re survey
</commit_message>
<xml_diff>
--- a/uploads/handout--final-portfolio-prompt.docx
+++ b/uploads/handout--final-portfolio-prompt.docx
@@ -21,10 +21,10 @@
         <mc:AlternateContent>
           <mc:Choice Requires="wps">
             <w:drawing>
-              <wp:anchor distT="0" distB="0" distL="114935" distR="114935" simplePos="0" relativeHeight="251659264" behindDoc="0" locked="0" layoutInCell="1" allowOverlap="1" wp14:anchorId="11B32091" wp14:editId="005422BB">
+              <wp:anchor distT="0" distB="0" distL="114935" distR="114935" simplePos="0" relativeHeight="251659264" behindDoc="0" locked="0" layoutInCell="1" allowOverlap="0" wp14:anchorId="11B32091" wp14:editId="7AD7001A">
                 <wp:simplePos x="0" y="0"/>
-                <wp:positionH relativeFrom="column">
-                  <wp:posOffset>-202565</wp:posOffset>
+                <wp:positionH relativeFrom="page">
+                  <wp:align>center</wp:align>
                 </wp:positionH>
                 <wp:positionV relativeFrom="paragraph">
                   <wp:posOffset>-62865</wp:posOffset>
@@ -50,9 +50,7 @@
                         <a:prstGeom prst="rect">
                           <a:avLst/>
                         </a:prstGeom>
-                        <a:solidFill>
-                          <a:srgbClr val="C0C0C0"/>
-                        </a:solidFill>
+                        <a:noFill/>
                         <a:ln w="6350">
                           <a:solidFill>
                             <a:srgbClr val="000000"/>
@@ -69,16 +67,7 @@
                               <w:ind w:left="990" w:hanging="990"/>
                             </w:pPr>
                             <w:r>
-                              <w:t>The final portfolio will consist of</w:t>
-                            </w:r>
-                            <w:r>
-                              <w:t xml:space="preserve"> a single </w:t>
-                            </w:r>
-                            <w:r>
-                              <w:t xml:space="preserve">post </w:t>
-                            </w:r>
-                            <w:r>
-                              <w:t>containing:</w:t>
+                              <w:t>The final portfolio will consist of a single post containing:</w:t>
                             </w:r>
                             <w:r>
                               <w:br/>
@@ -101,13 +90,7 @@
                               <w:t xml:space="preserve">prose reflection </w:t>
                             </w:r>
                             <w:r>
-                              <w:t xml:space="preserve">of at least 800-1200 words, reflecting on the course and framing the portfolio’s contents in terms of your learning and goals (see </w:t>
-                            </w:r>
-                            <w:r>
-                              <w:t xml:space="preserve">reverse </w:t>
-                            </w:r>
-                            <w:r>
-                              <w:t>for guidelines);</w:t>
+                              <w:t>of at least 800-1200 words, reflecting on the course and framing the portfolio’s contents in terms of your learning and goals (see reverse for guidelines);</w:t>
                             </w:r>
                             <w:r>
                               <w:br/>
@@ -243,7 +226,7 @@
                 <v:stroke joinstyle="miter"/>
                 <v:path gradientshapeok="t" o:connecttype="rect"/>
               </v:shapetype>
-              <v:shape id="Text Box 2" o:spid="_x0000_s1026" type="#_x0000_t202" style="position:absolute;margin-left:-15.9pt;margin-top:-4.9pt;width:512.9pt;height:193.2pt;z-index:251659264;visibility:visible;mso-wrap-style:square;mso-width-percent:0;mso-height-percent:0;mso-wrap-distance-left:9.05pt;mso-wrap-distance-top:0;mso-wrap-distance-right:9.05pt;mso-wrap-distance-bottom:0;mso-position-horizontal:absolute;mso-position-horizontal-relative:text;mso-position-vertical:absolute;mso-position-vertical-relative:text;mso-width-percent:0;mso-height-percent:0;mso-width-relative:page;mso-height-relative:page;v-text-anchor:top" o:gfxdata="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" fillcolor="silver" strokeweight=".5pt">
+              <v:shape id="Text Box 2" o:spid="_x0000_s1026" type="#_x0000_t202" style="position:absolute;margin-left:0;margin-top:-4.9pt;width:512.9pt;height:193.2pt;z-index:251659264;visibility:visible;mso-wrap-style:square;mso-width-percent:0;mso-height-percent:0;mso-wrap-distance-left:9.05pt;mso-wrap-distance-top:0;mso-wrap-distance-right:9.05pt;mso-wrap-distance-bottom:0;mso-position-horizontal:center;mso-position-horizontal-relative:page;mso-position-vertical:absolute;mso-position-vertical-relative:text;mso-width-percent:0;mso-height-percent:0;mso-width-relative:page;mso-height-relative:page;v-text-anchor:top" o:gfxdata="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" o:allowoverlap="f" filled="f" strokeweight=".5pt">
                 <v:textbox inset="7.45pt,3.85pt,7.45pt,3.85pt">
                   <w:txbxContent>
                     <w:p>
@@ -251,16 +234,7 @@
                         <w:ind w:left="990" w:hanging="990"/>
                       </w:pPr>
                       <w:r>
-                        <w:t>The final portfolio will consist of</w:t>
-                      </w:r>
-                      <w:r>
-                        <w:t xml:space="preserve"> a single </w:t>
-                      </w:r>
-                      <w:r>
-                        <w:t xml:space="preserve">post </w:t>
-                      </w:r>
-                      <w:r>
-                        <w:t>containing:</w:t>
+                        <w:t>The final portfolio will consist of a single post containing:</w:t>
                       </w:r>
                       <w:r>
                         <w:br/>
@@ -283,13 +257,7 @@
                         <w:t xml:space="preserve">prose reflection </w:t>
                       </w:r>
                       <w:r>
-                        <w:t xml:space="preserve">of at least 800-1200 words, reflecting on the course and framing the portfolio’s contents in terms of your learning and goals (see </w:t>
-                      </w:r>
-                      <w:r>
-                        <w:t xml:space="preserve">reverse </w:t>
-                      </w:r>
-                      <w:r>
-                        <w:t>for guidelines);</w:t>
+                        <w:t>of at least 800-1200 words, reflecting on the course and framing the portfolio’s contents in terms of your learning and goals (see reverse for guidelines);</w:t>
                       </w:r>
                       <w:r>
                         <w:br/>
@@ -404,7 +372,7 @@
                     <w:p/>
                   </w:txbxContent>
                 </v:textbox>
-                <w10:wrap type="topAndBottom"/>
+                <w10:wrap type="topAndBottom" anchorx="page"/>
               </v:shape>
             </w:pict>
           </mc:Fallback>
@@ -539,6 +507,8 @@
       <w:r>
         <w:tab/>
       </w:r>
+      <w:bookmarkStart w:id="0" w:name="_GoBack"/>
+      <w:bookmarkEnd w:id="0"/>
       <w:r>
         <w:rPr>
           <w:rFonts w:ascii="Wingdings" w:hAnsi="Wingdings"/>
@@ -1022,12 +992,7 @@
         <w:t xml:space="preserve">your reflection to finish it </w:t>
       </w:r>
       <w:r>
-        <w:t xml:space="preserve">early, to compare your answers now and from the </w:t>
-      </w:r>
-      <w:bookmarkStart w:id="0" w:name="_GoBack"/>
-      <w:bookmarkEnd w:id="0"/>
-      <w:r>
-        <w:t>start of the year.</w:t>
+        <w:t>early, to compare your answers now and from the start of the year.</w:t>
       </w:r>
     </w:p>
     <w:p>
@@ -1073,6 +1038,7 @@
           <w:ilvl w:val="0"/>
           <w:numId w:val="8"/>
         </w:numPr>
+        <w:ind w:left="900" w:right="900"/>
       </w:pPr>
       <w:r>
         <w:t xml:space="preserve">The first is an </w:t>
@@ -1109,6 +1075,7 @@
           <w:ilvl w:val="0"/>
           <w:numId w:val="8"/>
         </w:numPr>
+        <w:ind w:left="900" w:right="900"/>
       </w:pPr>
       <w:r>
         <w:t xml:space="preserve">The second part is an </w:t>
@@ -1195,10 +1162,7 @@
     </w:p>
     <w:p>
       <w:r>
-        <w:t>W</w:t>
-      </w:r>
-      <w:r>
-        <w:t xml:space="preserve">hile </w:t>
+        <w:t xml:space="preserve">While </w:t>
       </w:r>
       <w:r>
         <w:rPr>
@@ -1213,13 +1177,7 @@
         <w:t>,</w:t>
       </w:r>
       <w:r>
-        <w:t xml:space="preserve"> I do hope you will endeavor to answer them all. </w:t>
-      </w:r>
-      <w:r>
-        <w:t>And i</w:t>
-      </w:r>
-      <w:r>
-        <w:t xml:space="preserve">f at any point you’re tempted to say </w:t>
+        <w:t xml:space="preserve"> I do hope you will endeavor to answer them all. And if at any point you’re tempted to say </w:t>
       </w:r>
       <w:r>
         <w:t>"</w:t>
@@ -1328,11 +1286,10 @@
           <w:numId w:val="1"/>
         </w:numPr>
         <w:tabs>
-          <w:tab w:val="clear" w:pos="420"/>
           <w:tab w:val="left" w:pos="360"/>
           <w:tab w:val="left" w:pos="720"/>
         </w:tabs>
-        <w:ind w:right="360"/>
+        <w:ind w:left="360" w:right="360"/>
       </w:pPr>
       <w:r>
         <w:t xml:space="preserve">When you look back at the unit goals and overall course outcomes, where do you feel you’ve been most successful? The most challenged? If something’s held you back, how might you get around that barrier? (Or would you change the goal for yourself?) </w:t>
@@ -1505,42 +1462,7 @@
         <w:smallCaps/>
         <w:sz w:val="22"/>
       </w:rPr>
-      <w:t>C</w:t>
-    </w:r>
-    <w:r>
-      <w:rPr>
-        <w:smallCaps/>
-        <w:sz w:val="22"/>
-      </w:rPr>
-      <w:t xml:space="preserve">omposing </w:t>
-    </w:r>
-    <w:r>
-      <w:rPr>
-        <w:smallCaps/>
-        <w:sz w:val="22"/>
-      </w:rPr>
-      <w:t>D</w:t>
-    </w:r>
-    <w:r>
-      <w:rPr>
-        <w:smallCaps/>
-        <w:sz w:val="22"/>
-      </w:rPr>
-      <w:t xml:space="preserve">igital </w:t>
-    </w:r>
-    <w:r>
-      <w:rPr>
-        <w:smallCaps/>
-        <w:sz w:val="22"/>
-      </w:rPr>
-      <w:t>M</w:t>
-    </w:r>
-    <w:r>
-      <w:rPr>
-        <w:smallCaps/>
-        <w:sz w:val="22"/>
-      </w:rPr>
-      <w:t>edia</w:t>
+      <w:t>Composing Digital Media</w:t>
     </w:r>
     <w:r>
       <w:rPr>
@@ -1595,13 +1517,7 @@
       <w:rPr>
         <w:smallCaps/>
       </w:rPr>
-      <w:t xml:space="preserve">Composing Digital Media: </w:t>
-    </w:r>
-    <w:r>
-      <w:rPr>
-        <w:smallCaps/>
-      </w:rPr>
-      <w:t>Final Reflection</w:t>
+      <w:t>Composing Digital Media: Final Reflection</w:t>
     </w:r>
     <w:r>
       <w:rPr>

</xml_diff>